<commit_message>
Alphanet (locaspot): added 'exclusive custodian' peg mode, see RTAGS_WO.
</commit_message>
<xml_diff>
--- a/PROPRIETARY/inProgress/spot/DOC/160415_preliminary.docx
+++ b/PROPRIETARY/inProgress/spot/DOC/160415_preliminary.docx
@@ -98,7 +98,7 @@
           <w:rFonts w:ascii="Arial" w:hAnsi="Arial" w:cs="Arial"/>
           <w:color w:val="C00000"/>
         </w:rPr>
-        <w:t>April 15</w:t>
+        <w:t>April 17</w:t>
       </w:r>
       <w:r>
         <w:rPr>
@@ -7401,6 +7401,23 @@
                 <w:color w:val="C00000"/>
               </w:rPr>
               <w:t>PMOD_CUST(2) – custodian mode</w:t>
+            </w:r>
+          </w:p>
+          <w:p>
+            <w:pPr>
+              <w:spacing w:before="120" w:after="120"/>
+              <w:jc w:val="both"/>
+              <w:rPr>
+                <w:rFonts w:ascii="Arial" w:hAnsi="Arial" w:cs="Arial"/>
+                <w:color w:val="C00000"/>
+              </w:rPr>
+            </w:pPr>
+            <w:r>
+              <w:rPr>
+                <w:rFonts w:ascii="Arial" w:hAnsi="Arial" w:cs="Arial"/>
+                <w:color w:val="C00000"/>
+              </w:rPr>
+              <w:t>PMOD_EXCC(3) – exclusive custodian mode</w:t>
             </w:r>
           </w:p>
         </w:tc>
@@ -24468,7 +24485,7 @@
   <a:extraClrSchemeLst/>
   <a:extLst>
     <a:ext uri="{05A4C25C-085E-4340-85A3-A5531E510DB2}">
-      <thm15:themeFamily xmlns="" xmlns:thm15="http://schemas.microsoft.com/office/thememl/2012/main" name="Office Theme" id="{62F939B6-93AF-4DB8-9C6B-D6C7DFDC589F}" vid="{4A3C46E8-61CC-4603-A589-7422A47A8E4A}"/>
+      <thm15:themeFamily xmlns:thm15="http://schemas.microsoft.com/office/thememl/2012/main" xmlns="" name="Office Theme" id="{62F939B6-93AF-4DB8-9C6B-D6C7DFDC589F}" vid="{4A3C46E8-61CC-4603-A589-7422A47A8E4A}"/>
     </a:ext>
   </a:extLst>
 </a:theme>
@@ -24479,7 +24496,7 @@
 </file>
 
 <file path=customXml/itemProps1.xml><?xml version="1.0" encoding="utf-8"?>
-<ds:datastoreItem xmlns:ds="http://schemas.openxmlformats.org/officeDocument/2006/customXml" ds:itemID="{2D6A0437-7386-41A8-A6FD-3A1E38BE28AF}">
+<ds:datastoreItem xmlns:ds="http://schemas.openxmlformats.org/officeDocument/2006/customXml" ds:itemID="{24DA7E0D-434F-4F29-A079-2F2E0E46E805}">
   <ds:schemaRefs>
     <ds:schemaRef ds:uri="http://schemas.openxmlformats.org/officeDocument/2006/bibliography"/>
   </ds:schemaRefs>

</xml_diff>